<commit_message>
Deploying to gh-pages from @ csci-1301/csci-1301.github.io@fea4cf99ab192a7c95e7c4511aa546e5847387ed 🚀
</commit_message>
<xml_diff>
--- a/labs/IncrementDecrementLoop/index.docx
+++ b/labs/IncrementDecrementLoop/index.docx
@@ -58,7 +58,7 @@
         <w:pStyle w:val="Date"/>
       </w:pPr>
       <w:r>
-        <w:t xml:space="preserve">June  12, 2021 (04:49:28 PM)</w:t>
+        <w:t xml:space="preserve">June  12, 2021 (05:07:10 PM)</w:t>
       </w:r>
     </w:p>
     <w:sdt>
@@ -1165,73 +1165,95 @@
       </w:r>
     </w:p>
     <w:p>
-      <w:r>
-        <w:pict>
-          <v:rect style="width:0;height:1.5pt" o:hralign="center" o:hrstd="t" o:hr="t"/>
-        </w:pict>
-      </w:r>
-    </w:p>
-    <w:p>
-      <w:r>
-        <w:pict>
-          <v:rect style="width:0;height:1.5pt" o:hralign="center" o:hrstd="t" o:hr="t"/>
-        </w:pict>
-      </w:r>
-    </w:p>
-    <w:p>
-      <w:r>
-        <w:pict>
-          <v:rect style="width:0;height:1.5pt" o:hralign="center" o:hrstd="t" o:hr="t"/>
-        </w:pict>
-      </w:r>
-    </w:p>
-    <w:p>
-      <w:r>
-        <w:pict>
-          <v:rect style="width:0;height:1.5pt" o:hralign="center" o:hrstd="t" o:hr="t"/>
-        </w:pict>
-      </w:r>
-    </w:p>
-    <w:p>
-      <w:r>
-        <w:pict>
-          <v:rect style="width:0;height:1.5pt" o:hralign="center" o:hrstd="t" o:hr="t"/>
-        </w:pict>
-      </w:r>
-    </w:p>
-    <w:p>
-      <w:r>
-        <w:pict>
-          <v:rect style="width:0;height:1.5pt" o:hralign="center" o:hrstd="t" o:hr="t"/>
-        </w:pict>
-      </w:r>
-    </w:p>
-    <w:p>
-      <w:r>
-        <w:pict>
-          <v:rect style="width:0;height:1.5pt" o:hralign="center" o:hrstd="t" o:hr="t"/>
-        </w:pict>
-      </w:r>
-    </w:p>
-    <w:p>
-      <w:r>
-        <w:pict>
-          <v:rect style="width:0;height:1.5pt" o:hralign="center" o:hrstd="t" o:hr="t"/>
-        </w:pict>
-      </w:r>
-    </w:p>
-    <w:p>
-      <w:r>
-        <w:pict>
-          <v:rect style="width:0;height:1.5pt" o:hralign="center" o:hrstd="t" o:hr="t"/>
-        </w:pict>
-      </w:r>
-    </w:p>
-    <w:p>
-      <w:r>
-        <w:pict>
-          <v:rect style="width:0;height:1.5pt" o:hralign="center" o:hrstd="t" o:hr="t"/>
-        </w:pict>
+      <w:pPr>
+        <w:pStyle w:val="SourceCode"/>
+      </w:pPr>
+      <w:r>
+        <w:rPr>
+          <w:rStyle w:val="VerbatimChar"/>
+        </w:rPr>
+        <w:t xml:space="preserve">**********</w:t>
+      </w:r>
+      <w:r>
+        <w:br/>
+      </w:r>
+      <w:r>
+        <w:rPr>
+          <w:rStyle w:val="VerbatimChar"/>
+        </w:rPr>
+        <w:t xml:space="preserve">**********</w:t>
+      </w:r>
+      <w:r>
+        <w:br/>
+      </w:r>
+      <w:r>
+        <w:rPr>
+          <w:rStyle w:val="VerbatimChar"/>
+        </w:rPr>
+        <w:t xml:space="preserve">**********</w:t>
+      </w:r>
+      <w:r>
+        <w:br/>
+      </w:r>
+      <w:r>
+        <w:rPr>
+          <w:rStyle w:val="VerbatimChar"/>
+        </w:rPr>
+        <w:t xml:space="preserve">**********</w:t>
+      </w:r>
+      <w:r>
+        <w:br/>
+      </w:r>
+      <w:r>
+        <w:rPr>
+          <w:rStyle w:val="VerbatimChar"/>
+        </w:rPr>
+        <w:t xml:space="preserve">**********</w:t>
+      </w:r>
+      <w:r>
+        <w:br/>
+      </w:r>
+      <w:r>
+        <w:rPr>
+          <w:rStyle w:val="VerbatimChar"/>
+        </w:rPr>
+        <w:t xml:space="preserve">**********</w:t>
+      </w:r>
+      <w:r>
+        <w:br/>
+      </w:r>
+      <w:r>
+        <w:rPr>
+          <w:rStyle w:val="VerbatimChar"/>
+        </w:rPr>
+        <w:t xml:space="preserve">**********</w:t>
+      </w:r>
+      <w:r>
+        <w:br/>
+      </w:r>
+      <w:r>
+        <w:rPr>
+          <w:rStyle w:val="VerbatimChar"/>
+        </w:rPr>
+        <w:t xml:space="preserve">**********</w:t>
+      </w:r>
+      <w:r>
+        <w:br/>
+      </w:r>
+      <w:r>
+        <w:rPr>
+          <w:rStyle w:val="VerbatimChar"/>
+        </w:rPr>
+        <w:t xml:space="preserve">**********</w:t>
+      </w:r>
+      <w:r>
+        <w:br/>
+      </w:r>
+      <w:r>
+        <w:rPr>
+          <w:rStyle w:val="VerbatimChar"/>
+        </w:rPr>
+        <w:t xml:space="preserve">**********</w:t>
       </w:r>
     </w:p>
     <w:bookmarkEnd w:id="22"/>

</xml_diff>

<commit_message>
Deploying to gh-pages from @ csci-1301/csci-1301.github.io@3758be3ec1117aa685952c9e49d44f069f0c3a5d 🚀
</commit_message>
<xml_diff>
--- a/labs/IncrementDecrementLoop/index.docx
+++ b/labs/IncrementDecrementLoop/index.docx
@@ -58,7 +58,7 @@
         <w:pStyle w:val="Date"/>
       </w:pPr>
       <w:r>
-        <w:t xml:space="preserve">June  12, 2021 (05:07:10 PM)</w:t>
+        <w:t xml:space="preserve">June  12, 2021 (05:37:42 PM)</w:t>
       </w:r>
     </w:p>
     <w:sdt>
@@ -1161,7 +1161,7 @@
         <w:t xml:space="preserve"> </w:t>
       </w:r>
       <w:r>
-        <w:t xml:space="preserve">That is, your program should display on the screen:</w:t>
+        <w:t xml:space="preserve">That is, your program should display this 10 x 10 grid on the screen:</w:t>
       </w:r>
     </w:p>
     <w:p>
@@ -1172,7 +1172,7 @@
         <w:rPr>
           <w:rStyle w:val="VerbatimChar"/>
         </w:rPr>
-        <w:t xml:space="preserve">**********</w:t>
+        <w:t xml:space="preserve"> * * * * * * * * * *</w:t>
       </w:r>
       <w:r>
         <w:br/>
@@ -1181,7 +1181,7 @@
         <w:rPr>
           <w:rStyle w:val="VerbatimChar"/>
         </w:rPr>
-        <w:t xml:space="preserve">**********</w:t>
+        <w:t xml:space="preserve"> * * * * * * * * * *</w:t>
       </w:r>
       <w:r>
         <w:br/>
@@ -1190,7 +1190,7 @@
         <w:rPr>
           <w:rStyle w:val="VerbatimChar"/>
         </w:rPr>
-        <w:t xml:space="preserve">**********</w:t>
+        <w:t xml:space="preserve"> * * * * * * * * * *</w:t>
       </w:r>
       <w:r>
         <w:br/>
@@ -1199,7 +1199,7 @@
         <w:rPr>
           <w:rStyle w:val="VerbatimChar"/>
         </w:rPr>
-        <w:t xml:space="preserve">**********</w:t>
+        <w:t xml:space="preserve"> * * * * * * * * * *</w:t>
       </w:r>
       <w:r>
         <w:br/>
@@ -1208,7 +1208,7 @@
         <w:rPr>
           <w:rStyle w:val="VerbatimChar"/>
         </w:rPr>
-        <w:t xml:space="preserve">**********</w:t>
+        <w:t xml:space="preserve"> * * * * * * * * * *</w:t>
       </w:r>
       <w:r>
         <w:br/>
@@ -1217,7 +1217,7 @@
         <w:rPr>
           <w:rStyle w:val="VerbatimChar"/>
         </w:rPr>
-        <w:t xml:space="preserve">**********</w:t>
+        <w:t xml:space="preserve"> * * * * * * * * * *</w:t>
       </w:r>
       <w:r>
         <w:br/>
@@ -1226,7 +1226,7 @@
         <w:rPr>
           <w:rStyle w:val="VerbatimChar"/>
         </w:rPr>
-        <w:t xml:space="preserve">**********</w:t>
+        <w:t xml:space="preserve"> * * * * * * * * * *</w:t>
       </w:r>
       <w:r>
         <w:br/>
@@ -1235,7 +1235,7 @@
         <w:rPr>
           <w:rStyle w:val="VerbatimChar"/>
         </w:rPr>
-        <w:t xml:space="preserve">**********</w:t>
+        <w:t xml:space="preserve"> * * * * * * * * * *</w:t>
       </w:r>
       <w:r>
         <w:br/>
@@ -1244,7 +1244,7 @@
         <w:rPr>
           <w:rStyle w:val="VerbatimChar"/>
         </w:rPr>
-        <w:t xml:space="preserve">**********</w:t>
+        <w:t xml:space="preserve"> * * * * * * * * * *</w:t>
       </w:r>
       <w:r>
         <w:br/>
@@ -1253,7 +1253,7 @@
         <w:rPr>
           <w:rStyle w:val="VerbatimChar"/>
         </w:rPr>
-        <w:t xml:space="preserve">**********</w:t>
+        <w:t xml:space="preserve"> * * * * * * * * * *</w:t>
       </w:r>
     </w:p>
     <w:bookmarkEnd w:id="22"/>

</xml_diff>